<commit_message>
Added concept links and basic description
</commit_message>
<xml_diff>
--- a/Information.docx
+++ b/Information.docx
@@ -613,8 +613,295 @@
           <w:lang w:eastAsia="cs-CZ"/>
         </w:rPr>
       </w:pPr>
+      <w:r>
+        <w:rPr>
+          <w:lang w:eastAsia="cs-CZ"/>
+        </w:rPr>
+        <w:t>Koncept jak by mohla vypadat desktopová stránka je dostupný zde:</w:t>
+      </w:r>
+    </w:p>
+    <w:p>
+      <w:pPr>
+        <w:rPr>
+          <w:lang w:eastAsia="cs-CZ"/>
+        </w:rPr>
+      </w:pPr>
+      <w:hyperlink r:id="rId5" w:history="1">
+        <w:r>
+          <w:rPr>
+            <w:rStyle w:val="Hyperlink"/>
+            <w:lang w:eastAsia="cs-CZ"/>
+          </w:rPr>
+          <w:t>http://registrace.tode.cz/Layout/concept.html</w:t>
+        </w:r>
+      </w:hyperlink>
+    </w:p>
+    <w:p>
+      <w:pPr>
+        <w:rPr>
+          <w:lang w:eastAsia="cs-CZ"/>
+        </w:rPr>
+      </w:pPr>
+      <w:r>
+        <w:rPr>
+          <w:lang w:eastAsia="cs-CZ"/>
+        </w:rPr>
+        <w:t>Všimni si:</w:t>
+      </w:r>
+    </w:p>
+    <w:p>
+      <w:pPr>
+        <w:pStyle w:val="ListParagraph"/>
+        <w:numPr>
+          <w:ilvl w:val="0"/>
+          <w:numId w:val="1"/>
+        </w:numPr>
+        <w:rPr>
+          <w:lang w:eastAsia="cs-CZ"/>
+        </w:rPr>
+      </w:pPr>
+      <w:r>
+        <w:rPr>
+          <w:lang w:eastAsia="cs-CZ"/>
+        </w:rPr>
+        <w:t>Rozvrh je na celý týden</w:t>
+      </w:r>
+    </w:p>
+    <w:p>
+      <w:pPr>
+        <w:pStyle w:val="ListParagraph"/>
+        <w:numPr>
+          <w:ilvl w:val="0"/>
+          <w:numId w:val="1"/>
+        </w:numPr>
+        <w:rPr>
+          <w:lang w:eastAsia="cs-CZ"/>
+        </w:rPr>
+      </w:pPr>
+      <w:r>
+        <w:rPr>
+          <w:lang w:eastAsia="cs-CZ"/>
+        </w:rPr>
+        <w:t>Sada dnů se dá globálně nastavit (Po-Pá nebo Po-Ne nebo cokoliv jiného)</w:t>
+      </w:r>
+    </w:p>
+    <w:p>
+      <w:pPr>
+        <w:pStyle w:val="ListParagraph"/>
+        <w:numPr>
+          <w:ilvl w:val="0"/>
+          <w:numId w:val="1"/>
+        </w:numPr>
+        <w:rPr>
+          <w:lang w:eastAsia="cs-CZ"/>
+        </w:rPr>
+      </w:pPr>
+      <w:r>
+        <w:rPr>
+          <w:lang w:eastAsia="cs-CZ"/>
+        </w:rPr>
+        <w:t>První, poslední hodina a krokování mezi jednotlivými hodinami se dá nastavit</w:t>
+      </w:r>
+    </w:p>
+    <w:p>
+      <w:pPr>
+        <w:pStyle w:val="ListParagraph"/>
+        <w:numPr>
+          <w:ilvl w:val="0"/>
+          <w:numId w:val="1"/>
+        </w:numPr>
+        <w:rPr>
+          <w:lang w:eastAsia="cs-CZ"/>
+        </w:rPr>
+      </w:pPr>
+      <w:r>
+        <w:rPr>
+          <w:lang w:eastAsia="cs-CZ"/>
+        </w:rPr>
+        <w:t>Délka lekce se dá nastavit buď globálně anebo pro každou lekci zvlášť</w:t>
+      </w:r>
+    </w:p>
+    <w:p>
+      <w:pPr>
+        <w:pStyle w:val="ListParagraph"/>
+        <w:numPr>
+          <w:ilvl w:val="0"/>
+          <w:numId w:val="1"/>
+        </w:numPr>
+        <w:rPr>
+          <w:lang w:eastAsia="cs-CZ"/>
+        </w:rPr>
+      </w:pPr>
+      <w:r>
+        <w:rPr>
+          <w:lang w:eastAsia="cs-CZ"/>
+        </w:rPr>
+        <w:t>Tlačítko dnes bude skryté v pohledu na aktuální týden. V pohledu na jakýkoliv jiný týden se zobrazí a klik na něj vrátí rozvrh na aktuální týden.</w:t>
+      </w:r>
+    </w:p>
+    <w:p>
+      <w:pPr>
+        <w:pStyle w:val="ListParagraph"/>
+        <w:numPr>
+          <w:ilvl w:val="0"/>
+          <w:numId w:val="1"/>
+        </w:numPr>
+        <w:rPr>
+          <w:lang w:eastAsia="cs-CZ"/>
+        </w:rPr>
+      </w:pPr>
+      <w:r>
+        <w:rPr>
+          <w:lang w:eastAsia="cs-CZ"/>
+        </w:rPr>
+        <w:t>Dostupné lekce (bílá) jsou barevně odlišeny od zarezervovaných (světle modrá)</w:t>
+      </w:r>
+    </w:p>
+    <w:p>
+      <w:pPr>
+        <w:pStyle w:val="ListParagraph"/>
+        <w:numPr>
+          <w:ilvl w:val="0"/>
+          <w:numId w:val="1"/>
+        </w:numPr>
+        <w:rPr>
+          <w:lang w:eastAsia="cs-CZ"/>
+        </w:rPr>
+      </w:pPr>
+      <w:r>
+        <w:rPr>
+          <w:lang w:eastAsia="cs-CZ"/>
+        </w:rPr>
+        <w:t>V záhlaví několik podstatných odkazů. Všechny dodatečné informace schovány v nich. Například zůstatek kreditu nebo lekcí na permanentce se bude zobrazovat na stránce s profilem uživatele. To je proto, aby stránka s rozvrhem zůstala co nejjednodušší</w:t>
+      </w:r>
+    </w:p>
+    <w:p>
+      <w:pPr>
+        <w:pStyle w:val="ListParagraph"/>
+        <w:numPr>
+          <w:ilvl w:val="0"/>
+          <w:numId w:val="1"/>
+        </w:numPr>
+        <w:rPr>
+          <w:lang w:eastAsia="cs-CZ"/>
+        </w:rPr>
+      </w:pPr>
+      <w:r>
+        <w:rPr>
+          <w:lang w:eastAsia="cs-CZ"/>
+        </w:rPr>
+        <w:t>Hover nad vypsanou lekcí ukáže bublinu s detailnějším infem. TODO ukázka</w:t>
+      </w:r>
+    </w:p>
+    <w:p>
+      <w:pPr>
+        <w:pStyle w:val="ListParagraph"/>
+        <w:numPr>
+          <w:ilvl w:val="0"/>
+          <w:numId w:val="1"/>
+        </w:numPr>
+        <w:rPr>
+          <w:lang w:eastAsia="cs-CZ"/>
+        </w:rPr>
+      </w:pPr>
+      <w:r>
+        <w:rPr>
+          <w:lang w:eastAsia="cs-CZ"/>
+        </w:rPr>
+        <w:t>Klik na lekci provede logickou akci. Zarezervuje nebo odrezervuje ji.</w:t>
+      </w:r>
+    </w:p>
+    <w:p>
+      <w:pPr>
+        <w:rPr>
+          <w:lang w:eastAsia="cs-CZ"/>
+        </w:rPr>
+      </w:pPr>
+      <w:r>
+        <w:rPr>
+          <w:lang w:eastAsia="cs-CZ"/>
+        </w:rPr>
+        <w:t>Koncept jak by mohla vypadat mobilní verze stránky je dostupná zde:</w:t>
+      </w:r>
+    </w:p>
+    <w:p>
+      <w:pPr>
+        <w:rPr>
+          <w:lang w:eastAsia="cs-CZ"/>
+        </w:rPr>
+      </w:pPr>
+      <w:hyperlink r:id="rId6" w:history="1">
+        <w:r>
+          <w:rPr>
+            <w:rStyle w:val="Hyperlink"/>
+            <w:lang w:eastAsia="cs-CZ"/>
+          </w:rPr>
+          <w:t>http://mrezervace.tode.cz/concept.html</w:t>
+        </w:r>
+      </w:hyperlink>
+    </w:p>
+    <w:p>
+      <w:pPr>
+        <w:rPr>
+          <w:lang w:eastAsia="cs-CZ"/>
+        </w:rPr>
+      </w:pPr>
+      <w:r>
+        <w:rPr>
+          <w:lang w:eastAsia="cs-CZ"/>
+        </w:rPr>
+        <w:lastRenderedPageBreak/>
+        <w:t>Rozdíly oproti desktopové verzi:</w:t>
+      </w:r>
+    </w:p>
+    <w:p>
+      <w:pPr>
+        <w:pStyle w:val="ListParagraph"/>
+        <w:numPr>
+          <w:ilvl w:val="0"/>
+          <w:numId w:val="2"/>
+        </w:numPr>
+        <w:rPr>
+          <w:lang w:eastAsia="cs-CZ"/>
+        </w:rPr>
+      </w:pPr>
+      <w:r>
+        <w:rPr>
+          <w:lang w:eastAsia="cs-CZ"/>
+        </w:rPr>
+        <w:t>TODO rozchodit a vyplnit</w:t>
+      </w:r>
       <w:bookmarkStart w:id="0" w:name="_GoBack"/>
       <w:bookmarkEnd w:id="0"/>
+    </w:p>
+    <w:p>
+      <w:pPr>
+        <w:rPr>
+          <w:color w:val="FF0000"/>
+          <w:lang w:eastAsia="cs-CZ"/>
+        </w:rPr>
+      </w:pPr>
+      <w:r>
+        <w:rPr>
+          <w:color w:val="FF0000"/>
+          <w:lang w:eastAsia="cs-CZ"/>
+        </w:rPr>
+        <w:t>TODO: Upravit létající políčka tak aby byly správně zobrazené v rozvrhu</w:t>
+      </w:r>
+    </w:p>
+    <w:p>
+      <w:pPr>
+        <w:rPr>
+          <w:lang w:eastAsia="cs-CZ"/>
+        </w:rPr>
+      </w:pPr>
+    </w:p>
+    <w:p>
+      <w:pPr>
+        <w:rPr>
+          <w:lang w:eastAsia="cs-CZ"/>
+        </w:rPr>
+      </w:pPr>
     </w:p>
     <w:sectPr>
       <w:pgSz w:w="11906" w:h="16838"/>
@@ -624,6 +911,243 @@
     </w:sectPr>
   </w:body>
 </w:document>
+</file>
+
+<file path=word/numbering.xml><?xml version="1.0" encoding="utf-8"?>
+<w:numbering xmlns:wpc="http://schemas.microsoft.com/office/word/2010/wordprocessingCanvas" xmlns:mc="http://schemas.openxmlformats.org/markup-compatibility/2006" xmlns:o="urn:schemas-microsoft-com:office:office" xmlns:r="http://schemas.openxmlformats.org/officeDocument/2006/relationships" xmlns:m="http://schemas.openxmlformats.org/officeDocument/2006/math" xmlns:v="urn:schemas-microsoft-com:vml" xmlns:wp14="http://schemas.microsoft.com/office/word/2010/wordprocessingDrawing" xmlns:wp="http://schemas.openxmlformats.org/drawingml/2006/wordprocessingDrawing" xmlns:w10="urn:schemas-microsoft-com:office:word" xmlns:w="http://schemas.openxmlformats.org/wordprocessingml/2006/main" xmlns:w14="http://schemas.microsoft.com/office/word/2010/wordml" xmlns:w15="http://schemas.microsoft.com/office/word/2012/wordml" xmlns:wpg="http://schemas.microsoft.com/office/word/2010/wordprocessingGroup" xmlns:wpi="http://schemas.microsoft.com/office/word/2010/wordprocessingInk" xmlns:wne="http://schemas.microsoft.com/office/word/2006/wordml" xmlns:wps="http://schemas.microsoft.com/office/word/2010/wordprocessingShape" mc:Ignorable="w14 w15 wp14">
+  <w:abstractNum w:abstractNumId="0" w15:restartNumberingAfterBreak="0">
+    <w:nsid w:val="3C262B85"/>
+    <w:multiLevelType w:val="hybridMultilevel"/>
+    <w:tmpl w:val="9E0CD728"/>
+    <w:lvl w:ilvl="0" w:tplc="04050001">
+      <w:start w:val="1"/>
+      <w:numFmt w:val="bullet"/>
+      <w:lvlText w:val=""/>
+      <w:lvlJc w:val="left"/>
+      <w:pPr>
+        <w:ind w:left="720" w:hanging="360"/>
+      </w:pPr>
+      <w:rPr>
+        <w:rFonts w:ascii="Symbol" w:hAnsi="Symbol" w:hint="default"/>
+      </w:rPr>
+    </w:lvl>
+    <w:lvl w:ilvl="1" w:tplc="04050003" w:tentative="1">
+      <w:start w:val="1"/>
+      <w:numFmt w:val="bullet"/>
+      <w:lvlText w:val="o"/>
+      <w:lvlJc w:val="left"/>
+      <w:pPr>
+        <w:ind w:left="1440" w:hanging="360"/>
+      </w:pPr>
+      <w:rPr>
+        <w:rFonts w:ascii="Courier New" w:hAnsi="Courier New" w:cs="Courier New" w:hint="default"/>
+      </w:rPr>
+    </w:lvl>
+    <w:lvl w:ilvl="2" w:tplc="04050005" w:tentative="1">
+      <w:start w:val="1"/>
+      <w:numFmt w:val="bullet"/>
+      <w:lvlText w:val=""/>
+      <w:lvlJc w:val="left"/>
+      <w:pPr>
+        <w:ind w:left="2160" w:hanging="360"/>
+      </w:pPr>
+      <w:rPr>
+        <w:rFonts w:ascii="Wingdings" w:hAnsi="Wingdings" w:hint="default"/>
+      </w:rPr>
+    </w:lvl>
+    <w:lvl w:ilvl="3" w:tplc="04050001" w:tentative="1">
+      <w:start w:val="1"/>
+      <w:numFmt w:val="bullet"/>
+      <w:lvlText w:val=""/>
+      <w:lvlJc w:val="left"/>
+      <w:pPr>
+        <w:ind w:left="2880" w:hanging="360"/>
+      </w:pPr>
+      <w:rPr>
+        <w:rFonts w:ascii="Symbol" w:hAnsi="Symbol" w:hint="default"/>
+      </w:rPr>
+    </w:lvl>
+    <w:lvl w:ilvl="4" w:tplc="04050003" w:tentative="1">
+      <w:start w:val="1"/>
+      <w:numFmt w:val="bullet"/>
+      <w:lvlText w:val="o"/>
+      <w:lvlJc w:val="left"/>
+      <w:pPr>
+        <w:ind w:left="3600" w:hanging="360"/>
+      </w:pPr>
+      <w:rPr>
+        <w:rFonts w:ascii="Courier New" w:hAnsi="Courier New" w:cs="Courier New" w:hint="default"/>
+      </w:rPr>
+    </w:lvl>
+    <w:lvl w:ilvl="5" w:tplc="04050005" w:tentative="1">
+      <w:start w:val="1"/>
+      <w:numFmt w:val="bullet"/>
+      <w:lvlText w:val=""/>
+      <w:lvlJc w:val="left"/>
+      <w:pPr>
+        <w:ind w:left="4320" w:hanging="360"/>
+      </w:pPr>
+      <w:rPr>
+        <w:rFonts w:ascii="Wingdings" w:hAnsi="Wingdings" w:hint="default"/>
+      </w:rPr>
+    </w:lvl>
+    <w:lvl w:ilvl="6" w:tplc="04050001" w:tentative="1">
+      <w:start w:val="1"/>
+      <w:numFmt w:val="bullet"/>
+      <w:lvlText w:val=""/>
+      <w:lvlJc w:val="left"/>
+      <w:pPr>
+        <w:ind w:left="5040" w:hanging="360"/>
+      </w:pPr>
+      <w:rPr>
+        <w:rFonts w:ascii="Symbol" w:hAnsi="Symbol" w:hint="default"/>
+      </w:rPr>
+    </w:lvl>
+    <w:lvl w:ilvl="7" w:tplc="04050003" w:tentative="1">
+      <w:start w:val="1"/>
+      <w:numFmt w:val="bullet"/>
+      <w:lvlText w:val="o"/>
+      <w:lvlJc w:val="left"/>
+      <w:pPr>
+        <w:ind w:left="5760" w:hanging="360"/>
+      </w:pPr>
+      <w:rPr>
+        <w:rFonts w:ascii="Courier New" w:hAnsi="Courier New" w:cs="Courier New" w:hint="default"/>
+      </w:rPr>
+    </w:lvl>
+    <w:lvl w:ilvl="8" w:tplc="04050005" w:tentative="1">
+      <w:start w:val="1"/>
+      <w:numFmt w:val="bullet"/>
+      <w:lvlText w:val=""/>
+      <w:lvlJc w:val="left"/>
+      <w:pPr>
+        <w:ind w:left="6480" w:hanging="360"/>
+      </w:pPr>
+      <w:rPr>
+        <w:rFonts w:ascii="Wingdings" w:hAnsi="Wingdings" w:hint="default"/>
+      </w:rPr>
+    </w:lvl>
+  </w:abstractNum>
+  <w:abstractNum w:abstractNumId="1" w15:restartNumberingAfterBreak="0">
+    <w:nsid w:val="6ABF6C4E"/>
+    <w:multiLevelType w:val="hybridMultilevel"/>
+    <w:tmpl w:val="537C3C9A"/>
+    <w:lvl w:ilvl="0" w:tplc="04050001">
+      <w:start w:val="1"/>
+      <w:numFmt w:val="bullet"/>
+      <w:lvlText w:val=""/>
+      <w:lvlJc w:val="left"/>
+      <w:pPr>
+        <w:ind w:left="720" w:hanging="360"/>
+      </w:pPr>
+      <w:rPr>
+        <w:rFonts w:ascii="Symbol" w:hAnsi="Symbol" w:hint="default"/>
+      </w:rPr>
+    </w:lvl>
+    <w:lvl w:ilvl="1" w:tplc="04050003" w:tentative="1">
+      <w:start w:val="1"/>
+      <w:numFmt w:val="bullet"/>
+      <w:lvlText w:val="o"/>
+      <w:lvlJc w:val="left"/>
+      <w:pPr>
+        <w:ind w:left="1440" w:hanging="360"/>
+      </w:pPr>
+      <w:rPr>
+        <w:rFonts w:ascii="Courier New" w:hAnsi="Courier New" w:cs="Courier New" w:hint="default"/>
+      </w:rPr>
+    </w:lvl>
+    <w:lvl w:ilvl="2" w:tplc="04050005" w:tentative="1">
+      <w:start w:val="1"/>
+      <w:numFmt w:val="bullet"/>
+      <w:lvlText w:val=""/>
+      <w:lvlJc w:val="left"/>
+      <w:pPr>
+        <w:ind w:left="2160" w:hanging="360"/>
+      </w:pPr>
+      <w:rPr>
+        <w:rFonts w:ascii="Wingdings" w:hAnsi="Wingdings" w:hint="default"/>
+      </w:rPr>
+    </w:lvl>
+    <w:lvl w:ilvl="3" w:tplc="04050001" w:tentative="1">
+      <w:start w:val="1"/>
+      <w:numFmt w:val="bullet"/>
+      <w:lvlText w:val=""/>
+      <w:lvlJc w:val="left"/>
+      <w:pPr>
+        <w:ind w:left="2880" w:hanging="360"/>
+      </w:pPr>
+      <w:rPr>
+        <w:rFonts w:ascii="Symbol" w:hAnsi="Symbol" w:hint="default"/>
+      </w:rPr>
+    </w:lvl>
+    <w:lvl w:ilvl="4" w:tplc="04050003" w:tentative="1">
+      <w:start w:val="1"/>
+      <w:numFmt w:val="bullet"/>
+      <w:lvlText w:val="o"/>
+      <w:lvlJc w:val="left"/>
+      <w:pPr>
+        <w:ind w:left="3600" w:hanging="360"/>
+      </w:pPr>
+      <w:rPr>
+        <w:rFonts w:ascii="Courier New" w:hAnsi="Courier New" w:cs="Courier New" w:hint="default"/>
+      </w:rPr>
+    </w:lvl>
+    <w:lvl w:ilvl="5" w:tplc="04050005" w:tentative="1">
+      <w:start w:val="1"/>
+      <w:numFmt w:val="bullet"/>
+      <w:lvlText w:val=""/>
+      <w:lvlJc w:val="left"/>
+      <w:pPr>
+        <w:ind w:left="4320" w:hanging="360"/>
+      </w:pPr>
+      <w:rPr>
+        <w:rFonts w:ascii="Wingdings" w:hAnsi="Wingdings" w:hint="default"/>
+      </w:rPr>
+    </w:lvl>
+    <w:lvl w:ilvl="6" w:tplc="04050001" w:tentative="1">
+      <w:start w:val="1"/>
+      <w:numFmt w:val="bullet"/>
+      <w:lvlText w:val=""/>
+      <w:lvlJc w:val="left"/>
+      <w:pPr>
+        <w:ind w:left="5040" w:hanging="360"/>
+      </w:pPr>
+      <w:rPr>
+        <w:rFonts w:ascii="Symbol" w:hAnsi="Symbol" w:hint="default"/>
+      </w:rPr>
+    </w:lvl>
+    <w:lvl w:ilvl="7" w:tplc="04050003" w:tentative="1">
+      <w:start w:val="1"/>
+      <w:numFmt w:val="bullet"/>
+      <w:lvlText w:val="o"/>
+      <w:lvlJc w:val="left"/>
+      <w:pPr>
+        <w:ind w:left="5760" w:hanging="360"/>
+      </w:pPr>
+      <w:rPr>
+        <w:rFonts w:ascii="Courier New" w:hAnsi="Courier New" w:cs="Courier New" w:hint="default"/>
+      </w:rPr>
+    </w:lvl>
+    <w:lvl w:ilvl="8" w:tplc="04050005" w:tentative="1">
+      <w:start w:val="1"/>
+      <w:numFmt w:val="bullet"/>
+      <w:lvlText w:val=""/>
+      <w:lvlJc w:val="left"/>
+      <w:pPr>
+        <w:ind w:left="6480" w:hanging="360"/>
+      </w:pPr>
+      <w:rPr>
+        <w:rFonts w:ascii="Wingdings" w:hAnsi="Wingdings" w:hint="default"/>
+      </w:rPr>
+    </w:lvl>
+  </w:abstractNum>
+  <w:num w:numId="1">
+    <w:abstractNumId w:val="0"/>
+  </w:num>
+  <w:num w:numId="2">
+    <w:abstractNumId w:val="1"/>
+  </w:num>
+</w:numbering>
 </file>
 
 <file path=word/styles.xml><?xml version="1.0" encoding="utf-8"?>
@@ -1081,6 +1605,28 @@
       <w:szCs w:val="32"/>
     </w:rPr>
   </w:style>
+  <w:style w:type="character" w:styleId="Hyperlink">
+    <w:name w:val="Hyperlink"/>
+    <w:basedOn w:val="DefaultParagraphFont"/>
+    <w:uiPriority w:val="99"/>
+    <w:unhideWhenUsed/>
+    <w:rsid w:val="009E7E5E"/>
+    <w:rPr>
+      <w:color w:val="0563C1" w:themeColor="hyperlink"/>
+      <w:u w:val="single"/>
+    </w:rPr>
+  </w:style>
+  <w:style w:type="paragraph" w:styleId="ListParagraph">
+    <w:name w:val="List Paragraph"/>
+    <w:basedOn w:val="Normal"/>
+    <w:uiPriority w:val="34"/>
+    <w:qFormat/>
+    <w:rsid w:val="009E7E5E"/>
+    <w:pPr>
+      <w:ind w:left="720"/>
+      <w:contextualSpacing/>
+    </w:pPr>
+  </w:style>
 </w:styles>
 </file>
 

</xml_diff>